<commit_message>
Finished the report for MP2
</commit_message>
<xml_diff>
--- a/report/MP2--Report.docx
+++ b/report/MP2--Report.docx
@@ -243,7 +243,13 @@
         <w:t>s</w:t>
       </w:r>
       <w:r>
-        <w:t xml:space="preserve"> their membership list to introducer, which enables introducer to function normally after restoring from crash, and can also prevent partitioning.</w:t>
+        <w:t xml:space="preserve"> their membership list to introducer</w:t>
+      </w:r>
+      <w:r>
+        <w:t xml:space="preserve"> at a relatively low frequency</w:t>
+      </w:r>
+      <w:r>
+        <w:t>, which enables introducer to function normally after restoring from crash, and can also prevent partitioning.</w:t>
       </w:r>
     </w:p>
     <w:p>
@@ -476,7 +482,7 @@
         <w:t>Since our design is based on gossip, so there is no difference between joins, leaves and regular messages, so the bandwidth usage doesn’t change</w:t>
       </w:r>
       <w:r>
-        <w:t xml:space="preserve"> (TODO)</w:t>
+        <w:t xml:space="preserve"> much. What increases is just one item in membership list, and it increases about 2Kb/s</w:t>
       </w:r>
       <w:r>
         <w:t>. For join and leave</w:t>
@@ -504,9 +510,6 @@
       <w:r>
         <w:t>In the gossip membership protocol, failure is based on timeout, so no special messages are gossiped about failure, so no extra bandwidth is required.</w:t>
       </w:r>
-      <w:r>
-        <w:t xml:space="preserve"> (TODO)</w:t>
-      </w:r>
     </w:p>
     <w:p>
       <w:pPr>
@@ -550,69 +553,152 @@
         <w:rPr>
           <w:i/>
         </w:rPr>
-        <w:t>netem</w:t>
-      </w:r>
-      <w:r>
-        <w:t xml:space="preserve"> to simulate packet loss.</w:t>
-      </w:r>
-    </w:p>
-    <w:p>
-      <w:pPr>
-        <w:widowControl/>
-        <w:autoSpaceDE w:val="0"/>
-        <w:autoSpaceDN w:val="0"/>
-        <w:adjustRightInd w:val="0"/>
-      </w:pPr>
+        <w:t>iptables</w:t>
+      </w:r>
+      <w:r>
+        <w:t xml:space="preserve"> to simulate packet loss. The following plots are our experiment results.</w:t>
+      </w:r>
+    </w:p>
+    <w:p>
+      <w:pPr>
+        <w:widowControl/>
+        <w:autoSpaceDE w:val="0"/>
+        <w:autoSpaceDN w:val="0"/>
+        <w:adjustRightInd w:val="0"/>
+      </w:pPr>
+    </w:p>
+    <w:p>
+      <w:pPr>
+        <w:widowControl/>
+        <w:autoSpaceDE w:val="0"/>
+        <w:autoSpaceDN w:val="0"/>
+        <w:adjustRightInd w:val="0"/>
+      </w:pPr>
+      <w:r>
+        <w:drawing>
+          <wp:inline distT="0" distB="0" distL="0" distR="0" wp14:anchorId="653637E6" wp14:editId="2AF3A67C">
+            <wp:extent cx="5486400" cy="3768090"/>
+            <wp:effectExtent l="0" t="0" r="0" b="0"/>
+            <wp:docPr id="1" name="图片 1"/>
+            <wp:cNvGraphicFramePr>
+              <a:graphicFrameLocks xmlns:a="http://schemas.openxmlformats.org/drawingml/2006/main" noChangeAspect="1"/>
+            </wp:cNvGraphicFramePr>
+            <a:graphic xmlns:a="http://schemas.openxmlformats.org/drawingml/2006/main">
+              <a:graphicData uri="http://schemas.openxmlformats.org/drawingml/2006/picture">
+                <pic:pic xmlns:pic="http://schemas.openxmlformats.org/drawingml/2006/picture">
+                  <pic:nvPicPr>
+                    <pic:cNvPr id="1" name=""/>
+                    <pic:cNvPicPr/>
+                  </pic:nvPicPr>
+                  <pic:blipFill>
+                    <a:blip r:embed="rId5"/>
+                    <a:stretch>
+                      <a:fillRect/>
+                    </a:stretch>
+                  </pic:blipFill>
+                  <pic:spPr>
+                    <a:xfrm>
+                      <a:off x="0" y="0"/>
+                      <a:ext cx="5486400" cy="3768090"/>
+                    </a:xfrm>
+                    <a:prstGeom prst="rect">
+                      <a:avLst/>
+                    </a:prstGeom>
+                  </pic:spPr>
+                </pic:pic>
+              </a:graphicData>
+            </a:graphic>
+          </wp:inline>
+        </w:drawing>
+      </w:r>
+    </w:p>
+    <w:p>
+      <w:pPr>
+        <w:widowControl/>
+        <w:autoSpaceDE w:val="0"/>
+        <w:autoSpaceDN w:val="0"/>
+        <w:adjustRightInd w:val="0"/>
+      </w:pPr>
+      <w:r>
+        <w:drawing>
+          <wp:inline distT="0" distB="0" distL="0" distR="0" wp14:anchorId="0652E4BE" wp14:editId="65F2F937">
+            <wp:extent cx="5486400" cy="4114800"/>
+            <wp:effectExtent l="0" t="0" r="0" b="0"/>
+            <wp:docPr id="3" name="图片 3"/>
+            <wp:cNvGraphicFramePr>
+              <a:graphicFrameLocks xmlns:a="http://schemas.openxmlformats.org/drawingml/2006/main" noChangeAspect="1"/>
+            </wp:cNvGraphicFramePr>
+            <a:graphic xmlns:a="http://schemas.openxmlformats.org/drawingml/2006/main">
+              <a:graphicData uri="http://schemas.openxmlformats.org/drawingml/2006/picture">
+                <pic:pic xmlns:pic="http://schemas.openxmlformats.org/drawingml/2006/picture">
+                  <pic:nvPicPr>
+                    <pic:cNvPr id="1" name=""/>
+                    <pic:cNvPicPr/>
+                  </pic:nvPicPr>
+                  <pic:blipFill>
+                    <a:blip r:embed="rId6"/>
+                    <a:stretch>
+                      <a:fillRect/>
+                    </a:stretch>
+                  </pic:blipFill>
+                  <pic:spPr>
+                    <a:xfrm>
+                      <a:off x="0" y="0"/>
+                      <a:ext cx="5486400" cy="4114800"/>
+                    </a:xfrm>
+                    <a:prstGeom prst="rect">
+                      <a:avLst/>
+                    </a:prstGeom>
+                  </pic:spPr>
+                </pic:pic>
+              </a:graphicData>
+            </a:graphic>
+          </wp:inline>
+        </w:drawing>
+      </w:r>
+    </w:p>
+    <w:p>
+      <w:pPr>
+        <w:widowControl/>
+        <w:autoSpaceDE w:val="0"/>
+        <w:autoSpaceDN w:val="0"/>
+        <w:adjustRightInd w:val="0"/>
+      </w:pPr>
+      <w:r>
+        <w:t xml:space="preserve">From the plot we can see with N and packet loss rate increasing, average false positive </w:t>
+      </w:r>
+      <w:r>
+        <w:t>count</w:t>
+      </w:r>
+      <w:r>
+        <w:t xml:space="preserve">s are increasing, as well as standard deviations. The result is the same as expected, because with N increasing, </w:t>
+      </w:r>
+      <w:r>
+        <w:t>the expected time to gossip a member’s heartbeat to all other members increases, and the randomness of gossip also increases, so this explains the results well.</w:t>
+      </w:r>
+    </w:p>
+    <w:p>
+      <w:pPr>
+        <w:widowControl/>
+        <w:autoSpaceDE w:val="0"/>
+        <w:autoSpaceDN w:val="0"/>
+        <w:adjustRightInd w:val="0"/>
+      </w:pPr>
+    </w:p>
+    <w:p>
+      <w:pPr>
+        <w:widowControl/>
+        <w:autoSpaceDE w:val="0"/>
+        <w:autoSpaceDN w:val="0"/>
+        <w:adjustRightInd w:val="0"/>
+      </w:pPr>
+      <w:r>
+        <w:t>In MP2, we use MP1’s distributed log querier to query the logs for each local membership list, and get the results for our experiments.</w:t>
+      </w:r>
       <w:bookmarkStart w:id="0" w:name="_GoBack"/>
       <w:bookmarkEnd w:id="0"/>
-    </w:p>
-    <w:p>
-      <w:pPr>
-        <w:widowControl/>
-        <w:autoSpaceDE w:val="0"/>
-        <w:autoSpaceDN w:val="0"/>
-        <w:adjustRightInd w:val="0"/>
-      </w:pPr>
-      <w:r>
-        <w:t>Message loss rate 3%</w:t>
-      </w:r>
-    </w:p>
-    <w:p>
-      <w:pPr>
-        <w:widowControl/>
-        <w:autoSpaceDE w:val="0"/>
-        <w:autoSpaceDN w:val="0"/>
-        <w:adjustRightInd w:val="0"/>
-      </w:pPr>
-    </w:p>
-    <w:p>
-      <w:pPr>
-        <w:widowControl/>
-        <w:autoSpaceDE w:val="0"/>
-        <w:autoSpaceDN w:val="0"/>
-        <w:adjustRightInd w:val="0"/>
-      </w:pPr>
-      <w:r>
-        <w:t>Message loss rate 10%</w:t>
-      </w:r>
-    </w:p>
-    <w:p>
-      <w:pPr>
-        <w:widowControl/>
-        <w:autoSpaceDE w:val="0"/>
-        <w:autoSpaceDN w:val="0"/>
-        <w:adjustRightInd w:val="0"/>
-      </w:pPr>
-    </w:p>
-    <w:p>
-      <w:pPr>
-        <w:widowControl/>
-        <w:autoSpaceDE w:val="0"/>
-        <w:autoSpaceDN w:val="0"/>
-        <w:adjustRightInd w:val="0"/>
-      </w:pPr>
-      <w:r>
-        <w:t>Message loss rate 30%</w:t>
+      <w:r>
+        <w:t xml:space="preserve"> </w:t>
       </w:r>
     </w:p>
     <w:sectPr>

</xml_diff>